<commit_message>
answering writing q1 and q3
</commit_message>
<xml_diff>
--- a/mani_sujil_written_answers.docx
+++ b/mani_sujil_written_answers.docx
@@ -2551,9 +2551,24 @@
           <w:sz w:val="24"/>
           <w:szCs w:val="24"/>
         </w:rPr>
-        <w:t xml:space="preserve"> missing values in this feature needs to be treated with mode in statistical imputation method. English, Irish, Maths </w:t>
-      </w:r>
-      <w:proofErr w:type="gramStart"/>
+        <w:t xml:space="preserve"> missing values in this feature needs to be treated with mode in statistical imputation method. English, Irish</w:t>
+      </w:r>
+      <w:r>
+        <w:rPr>
+          <w:rFonts w:ascii="Arial" w:hAnsi="Arial" w:cs="Arial"/>
+          <w:sz w:val="24"/>
+          <w:szCs w:val="24"/>
+        </w:rPr>
+        <w:t xml:space="preserve"> and</w:t>
+      </w:r>
+      <w:r>
+        <w:rPr>
+          <w:rFonts w:ascii="Arial" w:hAnsi="Arial" w:cs="Arial"/>
+          <w:sz w:val="24"/>
+          <w:szCs w:val="24"/>
+        </w:rPr>
+        <w:t xml:space="preserve"> Maths </w:t>
+      </w:r>
       <w:r>
         <w:rPr>
           <w:rFonts w:ascii="Arial" w:hAnsi="Arial" w:cs="Arial"/>
@@ -2562,18 +2577,240 @@
         </w:rPr>
         <w:t>are</w:t>
       </w:r>
-      <w:proofErr w:type="gramEnd"/>
-      <w:r>
-        <w:rPr>
-          <w:rFonts w:ascii="Arial" w:hAnsi="Arial" w:cs="Arial"/>
-          <w:sz w:val="24"/>
-          <w:szCs w:val="24"/>
-        </w:rPr>
-        <w:t xml:space="preserve"> continuous numerical variable in which the missing values will be treated with mean or median</w:t>
+      <w:r>
+        <w:rPr>
+          <w:rFonts w:ascii="Arial" w:hAnsi="Arial" w:cs="Arial"/>
+          <w:sz w:val="24"/>
+          <w:szCs w:val="24"/>
+        </w:rPr>
+        <w:t xml:space="preserve"> continuous numerical variable in which the missing values will be treated </w:t>
+      </w:r>
+      <w:r>
+        <w:rPr>
+          <w:rFonts w:ascii="Arial" w:hAnsi="Arial" w:cs="Arial"/>
+          <w:sz w:val="24"/>
+          <w:szCs w:val="24"/>
+        </w:rPr>
+        <w:t xml:space="preserve">by replacing with </w:t>
+      </w:r>
+      <w:r>
+        <w:rPr>
+          <w:rFonts w:ascii="Arial" w:hAnsi="Arial" w:cs="Arial"/>
+          <w:sz w:val="24"/>
+          <w:szCs w:val="24"/>
+        </w:rPr>
+        <w:t>mean or median</w:t>
+      </w:r>
+      <w:r>
+        <w:rPr>
+          <w:rFonts w:ascii="Arial" w:hAnsi="Arial" w:cs="Arial"/>
+          <w:sz w:val="24"/>
+          <w:szCs w:val="24"/>
+        </w:rPr>
+        <w:t>.</w:t>
       </w:r>
     </w:p>
     <w:p>
       <w:pPr>
+        <w:jc w:val="center"/>
+        <w:rPr>
+          <w:rFonts w:ascii="Arial" w:hAnsi="Arial" w:cs="Arial"/>
+          <w:sz w:val="24"/>
+          <w:szCs w:val="24"/>
+        </w:rPr>
+      </w:pPr>
+    </w:p>
+    <w:tbl>
+      <w:tblPr>
+        <w:tblStyle w:val="TableGrid"/>
+        <w:tblW w:w="0" w:type="auto"/>
+        <w:tblLook w:val="04A0" w:firstRow="1" w:lastRow="0" w:firstColumn="1" w:lastColumn="0" w:noHBand="0" w:noVBand="1"/>
+      </w:tblPr>
+      <w:tblGrid>
+        <w:gridCol w:w="3116"/>
+        <w:gridCol w:w="3117"/>
+        <w:gridCol w:w="3117"/>
+      </w:tblGrid>
+      <w:tr>
+        <w:tc>
+          <w:tcPr>
+            <w:tcW w:w="3116" w:type="dxa"/>
+          </w:tcPr>
+          <w:p>
+            <w:pPr>
+              <w:jc w:val="center"/>
+              <w:rPr>
+                <w:rFonts w:ascii="Arial" w:hAnsi="Arial" w:cs="Arial"/>
+                <w:sz w:val="24"/>
+                <w:szCs w:val="24"/>
+              </w:rPr>
+            </w:pPr>
+            <w:r>
+              <w:rPr>
+                <w:rFonts w:ascii="Arial" w:hAnsi="Arial" w:cs="Arial"/>
+                <w:noProof/>
+                <w:sz w:val="24"/>
+                <w:szCs w:val="24"/>
+              </w:rPr>
+              <w:drawing>
+                <wp:inline distT="0" distB="0" distL="0" distR="0" wp14:anchorId="485517FE" wp14:editId="0322F094">
+                  <wp:extent cx="1582927" cy="1153160"/>
+                  <wp:effectExtent l="0" t="0" r="0" b="8890"/>
+                  <wp:docPr id="1" name="Picture 1" descr="Chart, histogram&#10;&#10;Description automatically generated"/>
+                  <wp:cNvGraphicFramePr>
+                    <a:graphicFrameLocks xmlns:a="http://schemas.openxmlformats.org/drawingml/2006/main" noChangeAspect="1"/>
+                  </wp:cNvGraphicFramePr>
+                  <a:graphic xmlns:a="http://schemas.openxmlformats.org/drawingml/2006/main">
+                    <a:graphicData uri="http://schemas.openxmlformats.org/drawingml/2006/picture">
+                      <pic:pic xmlns:pic="http://schemas.openxmlformats.org/drawingml/2006/picture">
+                        <pic:nvPicPr>
+                          <pic:cNvPr id="1" name="Picture 1" descr="Chart, histogram&#10;&#10;Description automatically generated"/>
+                          <pic:cNvPicPr/>
+                        </pic:nvPicPr>
+                        <pic:blipFill>
+                          <a:blip r:embed="rId5"/>
+                          <a:stretch>
+                            <a:fillRect/>
+                          </a:stretch>
+                        </pic:blipFill>
+                        <pic:spPr>
+                          <a:xfrm>
+                            <a:off x="0" y="0"/>
+                            <a:ext cx="1603120" cy="1167871"/>
+                          </a:xfrm>
+                          <a:prstGeom prst="rect">
+                            <a:avLst/>
+                          </a:prstGeom>
+                        </pic:spPr>
+                      </pic:pic>
+                    </a:graphicData>
+                  </a:graphic>
+                </wp:inline>
+              </w:drawing>
+            </w:r>
+          </w:p>
+        </w:tc>
+        <w:tc>
+          <w:tcPr>
+            <w:tcW w:w="3117" w:type="dxa"/>
+          </w:tcPr>
+          <w:p>
+            <w:pPr>
+              <w:jc w:val="center"/>
+              <w:rPr>
+                <w:rFonts w:ascii="Arial" w:hAnsi="Arial" w:cs="Arial"/>
+                <w:sz w:val="24"/>
+                <w:szCs w:val="24"/>
+              </w:rPr>
+            </w:pPr>
+            <w:r>
+              <w:rPr>
+                <w:rFonts w:ascii="Arial" w:hAnsi="Arial" w:cs="Arial"/>
+                <w:noProof/>
+                <w:sz w:val="24"/>
+                <w:szCs w:val="24"/>
+              </w:rPr>
+              <w:drawing>
+                <wp:inline distT="0" distB="0" distL="0" distR="0" wp14:anchorId="3FD21403" wp14:editId="41EFDAD3">
+                  <wp:extent cx="1559478" cy="1153586"/>
+                  <wp:effectExtent l="0" t="0" r="3175" b="8890"/>
+                  <wp:docPr id="2" name="Picture 2"/>
+                  <wp:cNvGraphicFramePr>
+                    <a:graphicFrameLocks xmlns:a="http://schemas.openxmlformats.org/drawingml/2006/main" noChangeAspect="1"/>
+                  </wp:cNvGraphicFramePr>
+                  <a:graphic xmlns:a="http://schemas.openxmlformats.org/drawingml/2006/main">
+                    <a:graphicData uri="http://schemas.openxmlformats.org/drawingml/2006/picture">
+                      <pic:pic xmlns:pic="http://schemas.openxmlformats.org/drawingml/2006/picture">
+                        <pic:nvPicPr>
+                          <pic:cNvPr id="1" name=""/>
+                          <pic:cNvPicPr/>
+                        </pic:nvPicPr>
+                        <pic:blipFill>
+                          <a:blip r:embed="rId6"/>
+                          <a:stretch>
+                            <a:fillRect/>
+                          </a:stretch>
+                        </pic:blipFill>
+                        <pic:spPr>
+                          <a:xfrm>
+                            <a:off x="0" y="0"/>
+                            <a:ext cx="1594298" cy="1179344"/>
+                          </a:xfrm>
+                          <a:prstGeom prst="rect">
+                            <a:avLst/>
+                          </a:prstGeom>
+                        </pic:spPr>
+                      </pic:pic>
+                    </a:graphicData>
+                  </a:graphic>
+                </wp:inline>
+              </w:drawing>
+            </w:r>
+          </w:p>
+        </w:tc>
+        <w:tc>
+          <w:tcPr>
+            <w:tcW w:w="3117" w:type="dxa"/>
+          </w:tcPr>
+          <w:p>
+            <w:pPr>
+              <w:jc w:val="center"/>
+              <w:rPr>
+                <w:rFonts w:ascii="Arial" w:hAnsi="Arial" w:cs="Arial"/>
+                <w:sz w:val="24"/>
+                <w:szCs w:val="24"/>
+              </w:rPr>
+            </w:pPr>
+            <w:r>
+              <w:rPr>
+                <w:rFonts w:ascii="Arial" w:hAnsi="Arial" w:cs="Arial"/>
+                <w:noProof/>
+                <w:sz w:val="24"/>
+                <w:szCs w:val="24"/>
+              </w:rPr>
+              <w:drawing>
+                <wp:inline distT="0" distB="0" distL="0" distR="0" wp14:anchorId="52587274" wp14:editId="73FF2AE9">
+                  <wp:extent cx="1567815" cy="1159753"/>
+                  <wp:effectExtent l="0" t="0" r="0" b="2540"/>
+                  <wp:docPr id="3" name="Picture 3"/>
+                  <wp:cNvGraphicFramePr>
+                    <a:graphicFrameLocks xmlns:a="http://schemas.openxmlformats.org/drawingml/2006/main" noChangeAspect="1"/>
+                  </wp:cNvGraphicFramePr>
+                  <a:graphic xmlns:a="http://schemas.openxmlformats.org/drawingml/2006/main">
+                    <a:graphicData uri="http://schemas.openxmlformats.org/drawingml/2006/picture">
+                      <pic:pic xmlns:pic="http://schemas.openxmlformats.org/drawingml/2006/picture">
+                        <pic:nvPicPr>
+                          <pic:cNvPr id="1" name=""/>
+                          <pic:cNvPicPr/>
+                        </pic:nvPicPr>
+                        <pic:blipFill>
+                          <a:blip r:embed="rId7"/>
+                          <a:stretch>
+                            <a:fillRect/>
+                          </a:stretch>
+                        </pic:blipFill>
+                        <pic:spPr>
+                          <a:xfrm>
+                            <a:off x="0" y="0"/>
+                            <a:ext cx="1594101" cy="1179197"/>
+                          </a:xfrm>
+                          <a:prstGeom prst="rect">
+                            <a:avLst/>
+                          </a:prstGeom>
+                        </pic:spPr>
+                      </pic:pic>
+                    </a:graphicData>
+                  </a:graphic>
+                </wp:inline>
+              </w:drawing>
+            </w:r>
+          </w:p>
+        </w:tc>
+      </w:tr>
+    </w:tbl>
+    <w:p>
+      <w:pPr>
+        <w:jc w:val="center"/>
         <w:rPr>
           <w:rFonts w:ascii="Arial" w:hAnsi="Arial" w:cs="Arial"/>
           <w:sz w:val="24"/>
@@ -2583,6 +2820,124 @@
     </w:p>
     <w:p>
       <w:pPr>
+        <w:jc w:val="both"/>
+        <w:rPr>
+          <w:rFonts w:ascii="Arial" w:hAnsi="Arial" w:cs="Arial"/>
+          <w:sz w:val="24"/>
+          <w:szCs w:val="24"/>
+        </w:rPr>
+      </w:pPr>
+      <w:r>
+        <w:rPr>
+          <w:rFonts w:ascii="Arial" w:hAnsi="Arial" w:cs="Arial"/>
+          <w:sz w:val="24"/>
+          <w:szCs w:val="24"/>
+        </w:rPr>
+        <w:t xml:space="preserve">Looking at the </w:t>
+      </w:r>
+      <w:proofErr w:type="spellStart"/>
+      <w:r>
+        <w:rPr>
+          <w:rFonts w:ascii="Arial" w:hAnsi="Arial" w:cs="Arial"/>
+          <w:sz w:val="24"/>
+          <w:szCs w:val="24"/>
+        </w:rPr>
+        <w:t>distplot</w:t>
+      </w:r>
+      <w:proofErr w:type="spellEnd"/>
+      <w:r>
+        <w:rPr>
+          <w:rFonts w:ascii="Arial" w:hAnsi="Arial" w:cs="Arial"/>
+          <w:sz w:val="24"/>
+          <w:szCs w:val="24"/>
+        </w:rPr>
+        <w:t xml:space="preserve">, English and </w:t>
+      </w:r>
+      <w:proofErr w:type="spellStart"/>
+      <w:r>
+        <w:rPr>
+          <w:rFonts w:ascii="Arial" w:hAnsi="Arial" w:cs="Arial"/>
+          <w:sz w:val="24"/>
+          <w:szCs w:val="24"/>
+        </w:rPr>
+        <w:t>maths</w:t>
+      </w:r>
+      <w:proofErr w:type="spellEnd"/>
+      <w:r>
+        <w:rPr>
+          <w:rFonts w:ascii="Arial" w:hAnsi="Arial" w:cs="Arial"/>
+          <w:sz w:val="24"/>
+          <w:szCs w:val="24"/>
+        </w:rPr>
+        <w:t xml:space="preserve"> seems to have skewness to the left side where as </w:t>
+      </w:r>
+      <w:proofErr w:type="spellStart"/>
+      <w:r>
+        <w:rPr>
+          <w:rFonts w:ascii="Arial" w:hAnsi="Arial" w:cs="Arial"/>
+          <w:sz w:val="24"/>
+          <w:szCs w:val="24"/>
+        </w:rPr>
+        <w:t>irish</w:t>
+      </w:r>
+      <w:proofErr w:type="spellEnd"/>
+      <w:r>
+        <w:rPr>
+          <w:rFonts w:ascii="Arial" w:hAnsi="Arial" w:cs="Arial"/>
+          <w:sz w:val="24"/>
+          <w:szCs w:val="24"/>
+        </w:rPr>
+        <w:t xml:space="preserve"> has almost symmetrical distribution. In this case we will be taking Median for Both English and </w:t>
+      </w:r>
+      <w:proofErr w:type="spellStart"/>
+      <w:r>
+        <w:rPr>
+          <w:rFonts w:ascii="Arial" w:hAnsi="Arial" w:cs="Arial"/>
+          <w:sz w:val="24"/>
+          <w:szCs w:val="24"/>
+        </w:rPr>
+        <w:t>maths</w:t>
+      </w:r>
+      <w:proofErr w:type="spellEnd"/>
+      <w:r>
+        <w:rPr>
+          <w:rFonts w:ascii="Arial" w:hAnsi="Arial" w:cs="Arial"/>
+          <w:sz w:val="24"/>
+          <w:szCs w:val="24"/>
+        </w:rPr>
+        <w:t xml:space="preserve"> where as </w:t>
+      </w:r>
+      <w:proofErr w:type="spellStart"/>
+      <w:r>
+        <w:rPr>
+          <w:rFonts w:ascii="Arial" w:hAnsi="Arial" w:cs="Arial"/>
+          <w:sz w:val="24"/>
+          <w:szCs w:val="24"/>
+        </w:rPr>
+        <w:t>irish</w:t>
+      </w:r>
+      <w:proofErr w:type="spellEnd"/>
+      <w:r>
+        <w:rPr>
+          <w:rFonts w:ascii="Arial" w:hAnsi="Arial" w:cs="Arial"/>
+          <w:sz w:val="24"/>
+          <w:szCs w:val="24"/>
+        </w:rPr>
+        <w:t xml:space="preserve"> will be treated with median.</w:t>
+      </w:r>
+    </w:p>
+    <w:p>
+      <w:pPr>
+        <w:jc w:val="both"/>
+        <w:rPr>
+          <w:rFonts w:ascii="Arial" w:hAnsi="Arial" w:cs="Arial"/>
+          <w:sz w:val="24"/>
+          <w:szCs w:val="24"/>
+        </w:rPr>
+      </w:pPr>
+    </w:p>
+    <w:p>
+      <w:pPr>
         <w:rPr>
           <w:rFonts w:ascii="Arial" w:hAnsi="Arial" w:cs="Arial"/>
           <w:sz w:val="24"/>
@@ -2620,6 +2975,1135 @@
           <w:szCs w:val="24"/>
         </w:rPr>
         <w:t>stribution is the data is having.</w:t>
+      </w:r>
+    </w:p>
+    <w:p>
+      <w:pPr>
+        <w:rPr>
+          <w:rFonts w:ascii="Arial" w:hAnsi="Arial" w:cs="Arial"/>
+          <w:sz w:val="24"/>
+          <w:szCs w:val="24"/>
+        </w:rPr>
+      </w:pPr>
+    </w:p>
+    <w:p>
+      <w:pPr>
+        <w:rPr>
+          <w:rFonts w:ascii="Arial" w:hAnsi="Arial" w:cs="Arial"/>
+          <w:b/>
+          <w:bCs/>
+          <w:sz w:val="24"/>
+          <w:szCs w:val="24"/>
+          <w:u w:val="single"/>
+        </w:rPr>
+      </w:pPr>
+      <w:r>
+        <w:rPr>
+          <w:rFonts w:ascii="Arial" w:hAnsi="Arial" w:cs="Arial"/>
+          <w:b/>
+          <w:bCs/>
+          <w:sz w:val="24"/>
+          <w:szCs w:val="24"/>
+          <w:u w:val="single"/>
+        </w:rPr>
+        <w:t>Question</w:t>
+      </w:r>
+      <w:r>
+        <w:rPr>
+          <w:rFonts w:ascii="Arial" w:hAnsi="Arial" w:cs="Arial"/>
+          <w:b/>
+          <w:bCs/>
+          <w:sz w:val="24"/>
+          <w:szCs w:val="24"/>
+          <w:u w:val="single"/>
+        </w:rPr>
+        <w:t>2</w:t>
+      </w:r>
+      <w:r>
+        <w:rPr>
+          <w:rFonts w:ascii="Arial" w:hAnsi="Arial" w:cs="Arial"/>
+          <w:b/>
+          <w:bCs/>
+          <w:sz w:val="24"/>
+          <w:szCs w:val="24"/>
+          <w:u w:val="single"/>
+        </w:rPr>
+        <w:t xml:space="preserve"> : </w:t>
+      </w:r>
+      <w:r>
+        <w:rPr>
+          <w:rFonts w:ascii="Arial" w:hAnsi="Arial" w:cs="Arial"/>
+          <w:b/>
+          <w:bCs/>
+          <w:sz w:val="24"/>
+          <w:szCs w:val="24"/>
+          <w:u w:val="single"/>
+        </w:rPr>
+        <w:t>Why do you think having mean as imputed value not good for asymmetric distribution?</w:t>
+      </w:r>
+    </w:p>
+    <w:p>
+      <w:pPr>
+        <w:jc w:val="both"/>
+        <w:rPr>
+          <w:rFonts w:ascii="Arial" w:hAnsi="Arial" w:cs="Arial"/>
+          <w:sz w:val="24"/>
+          <w:szCs w:val="24"/>
+        </w:rPr>
+      </w:pPr>
+      <w:r>
+        <w:rPr>
+          <w:rFonts w:ascii="Arial" w:hAnsi="Arial" w:cs="Arial"/>
+          <w:sz w:val="24"/>
+          <w:szCs w:val="24"/>
+        </w:rPr>
+        <w:t>In Data Imputation we have three values considered for missing values replacement.</w:t>
+      </w:r>
+    </w:p>
+    <w:p>
+      <w:pPr>
+        <w:jc w:val="both"/>
+        <w:rPr>
+          <w:rFonts w:ascii="Arial" w:hAnsi="Arial" w:cs="Arial"/>
+          <w:sz w:val="24"/>
+          <w:szCs w:val="24"/>
+        </w:rPr>
+      </w:pPr>
+      <w:r>
+        <w:rPr>
+          <w:rFonts w:ascii="Arial" w:hAnsi="Arial" w:cs="Arial"/>
+          <w:sz w:val="24"/>
+          <w:szCs w:val="24"/>
+        </w:rPr>
+        <w:t>Mean median and Mode. If you have below 5 values for example. If this is the data</w:t>
+      </w:r>
+    </w:p>
+    <w:p>
+      <w:pPr>
+        <w:jc w:val="both"/>
+        <w:rPr>
+          <w:rFonts w:ascii="Arial" w:hAnsi="Arial" w:cs="Arial"/>
+          <w:sz w:val="24"/>
+          <w:szCs w:val="24"/>
+        </w:rPr>
+      </w:pPr>
+      <w:r>
+        <w:rPr>
+          <w:rFonts w:ascii="Arial" w:hAnsi="Arial" w:cs="Arial"/>
+          <w:sz w:val="24"/>
+          <w:szCs w:val="24"/>
+        </w:rPr>
+        <w:t xml:space="preserve">X = </w:t>
+      </w:r>
+      <w:r>
+        <w:rPr>
+          <w:rFonts w:ascii="Arial" w:hAnsi="Arial" w:cs="Arial"/>
+          <w:sz w:val="24"/>
+          <w:szCs w:val="24"/>
+        </w:rPr>
+        <w:t>{ 25, 10, 6, 18, 6 }</w:t>
+      </w:r>
+    </w:p>
+    <w:p>
+      <w:pPr>
+        <w:jc w:val="both"/>
+        <w:rPr>
+          <w:rFonts w:ascii="Arial" w:hAnsi="Arial" w:cs="Arial"/>
+          <w:sz w:val="24"/>
+          <w:szCs w:val="24"/>
+        </w:rPr>
+      </w:pPr>
+      <w:proofErr w:type="gramStart"/>
+      <w:r>
+        <w:rPr>
+          <w:rFonts w:ascii="Arial" w:hAnsi="Arial" w:cs="Arial"/>
+          <w:sz w:val="24"/>
+          <w:szCs w:val="24"/>
+        </w:rPr>
+        <w:lastRenderedPageBreak/>
+        <w:t>In order to</w:t>
+      </w:r>
+      <w:proofErr w:type="gramEnd"/>
+      <w:r>
+        <w:rPr>
+          <w:rFonts w:ascii="Arial" w:hAnsi="Arial" w:cs="Arial"/>
+          <w:sz w:val="24"/>
+          <w:szCs w:val="24"/>
+        </w:rPr>
+        <w:t xml:space="preserve"> get the </w:t>
+      </w:r>
+      <w:r>
+        <w:rPr>
+          <w:rFonts w:ascii="Arial" w:hAnsi="Arial" w:cs="Arial"/>
+          <w:sz w:val="24"/>
+          <w:szCs w:val="24"/>
+        </w:rPr>
+        <w:t>mean,</w:t>
+      </w:r>
+      <w:r>
+        <w:rPr>
+          <w:rFonts w:ascii="Arial" w:hAnsi="Arial" w:cs="Arial"/>
+          <w:sz w:val="24"/>
+          <w:szCs w:val="24"/>
+        </w:rPr>
+        <w:t xml:space="preserve"> we need to sum the numbers and </w:t>
+      </w:r>
+      <w:r>
+        <w:rPr>
+          <w:rFonts w:ascii="Arial" w:hAnsi="Arial" w:cs="Arial"/>
+          <w:sz w:val="24"/>
+          <w:szCs w:val="24"/>
+        </w:rPr>
+        <w:t>divide</w:t>
+      </w:r>
+      <w:r>
+        <w:rPr>
+          <w:rFonts w:ascii="Arial" w:hAnsi="Arial" w:cs="Arial"/>
+          <w:sz w:val="24"/>
+          <w:szCs w:val="24"/>
+        </w:rPr>
+        <w:t xml:space="preserve"> them with number of </w:t>
+      </w:r>
+      <w:r>
+        <w:rPr>
+          <w:rFonts w:ascii="Arial" w:hAnsi="Arial" w:cs="Arial"/>
+          <w:sz w:val="24"/>
+          <w:szCs w:val="24"/>
+        </w:rPr>
+        <w:t>occurrences</w:t>
+      </w:r>
+      <w:r>
+        <w:rPr>
+          <w:rFonts w:ascii="Arial" w:hAnsi="Arial" w:cs="Arial"/>
+          <w:sz w:val="24"/>
+          <w:szCs w:val="24"/>
+        </w:rPr>
+        <w:t>.</w:t>
+      </w:r>
+    </w:p>
+    <w:p>
+      <w:pPr>
+        <w:jc w:val="both"/>
+        <w:rPr>
+          <w:rFonts w:ascii="Arial" w:hAnsi="Arial" w:cs="Arial"/>
+          <w:sz w:val="24"/>
+          <w:szCs w:val="24"/>
+        </w:rPr>
+      </w:pPr>
+    </w:p>
+    <w:p>
+      <w:pPr>
+        <w:jc w:val="both"/>
+        <w:rPr>
+          <w:rFonts w:ascii="Arial" w:eastAsiaTheme="minorEastAsia" w:hAnsi="Arial" w:cs="Arial"/>
+          <w:sz w:val="36"/>
+          <w:szCs w:val="36"/>
+        </w:rPr>
+      </w:pPr>
+      <m:oMath>
+        <m:f>
+          <m:fPr>
+            <m:ctrlPr>
+              <w:rPr>
+                <w:rFonts w:ascii="Cambria Math" w:hAnsi="Cambria Math" w:cs="Arial"/>
+                <w:i/>
+                <w:sz w:val="36"/>
+                <w:szCs w:val="36"/>
+              </w:rPr>
+            </m:ctrlPr>
+          </m:fPr>
+          <m:num>
+            <m:r>
+              <w:rPr>
+                <w:rFonts w:ascii="Cambria Math" w:hAnsi="Cambria Math" w:cs="Arial"/>
+                <w:sz w:val="36"/>
+                <w:szCs w:val="36"/>
+              </w:rPr>
+              <m:t>25+10+6+18+6</m:t>
+            </m:r>
+          </m:num>
+          <m:den>
+            <m:r>
+              <w:rPr>
+                <w:rFonts w:ascii="Cambria Math" w:hAnsi="Cambria Math" w:cs="Arial"/>
+                <w:sz w:val="36"/>
+                <w:szCs w:val="36"/>
+              </w:rPr>
+              <m:t>5</m:t>
+            </m:r>
+          </m:den>
+        </m:f>
+      </m:oMath>
+      <w:r>
+        <w:rPr>
+          <w:rFonts w:ascii="Arial" w:eastAsiaTheme="minorEastAsia" w:hAnsi="Arial" w:cs="Arial"/>
+          <w:sz w:val="36"/>
+          <w:szCs w:val="36"/>
+        </w:rPr>
+        <w:t xml:space="preserve"> = </w:t>
+      </w:r>
+      <m:oMath>
+        <m:f>
+          <m:fPr>
+            <m:ctrlPr>
+              <w:rPr>
+                <w:rFonts w:ascii="Cambria Math" w:hAnsi="Cambria Math" w:cs="Arial"/>
+                <w:i/>
+                <w:sz w:val="36"/>
+                <w:szCs w:val="36"/>
+              </w:rPr>
+            </m:ctrlPr>
+          </m:fPr>
+          <m:num>
+            <m:r>
+              <w:rPr>
+                <w:rFonts w:ascii="Cambria Math" w:hAnsi="Cambria Math" w:cs="Arial"/>
+                <w:sz w:val="36"/>
+                <w:szCs w:val="36"/>
+              </w:rPr>
+              <m:t>65</m:t>
+            </m:r>
+          </m:num>
+          <m:den>
+            <m:r>
+              <w:rPr>
+                <w:rFonts w:ascii="Cambria Math" w:hAnsi="Cambria Math" w:cs="Arial"/>
+                <w:sz w:val="36"/>
+                <w:szCs w:val="36"/>
+              </w:rPr>
+              <m:t>5</m:t>
+            </m:r>
+          </m:den>
+        </m:f>
+      </m:oMath>
+      <w:r>
+        <w:rPr>
+          <w:rFonts w:ascii="Arial" w:eastAsiaTheme="minorEastAsia" w:hAnsi="Arial" w:cs="Arial"/>
+          <w:sz w:val="36"/>
+          <w:szCs w:val="36"/>
+        </w:rPr>
+        <w:t xml:space="preserve"> = </w:t>
+      </w:r>
+      <m:oMath>
+        <m:r>
+          <w:rPr>
+            <w:rFonts w:ascii="Cambria Math" w:eastAsiaTheme="minorEastAsia" w:hAnsi="Cambria Math" w:cs="Arial"/>
+            <w:sz w:val="36"/>
+            <w:szCs w:val="36"/>
+          </w:rPr>
+          <m:t>13</m:t>
+        </m:r>
+      </m:oMath>
+    </w:p>
+    <w:p>
+      <w:pPr>
+        <w:jc w:val="both"/>
+        <w:rPr>
+          <w:rFonts w:ascii="Arial" w:hAnsi="Arial" w:cs="Arial"/>
+          <w:sz w:val="24"/>
+          <w:szCs w:val="24"/>
+        </w:rPr>
+      </w:pPr>
+      <w:r>
+        <w:rPr>
+          <w:rFonts w:ascii="Arial" w:hAnsi="Arial" w:cs="Arial"/>
+          <w:sz w:val="24"/>
+          <w:szCs w:val="24"/>
+        </w:rPr>
+        <w:t>So,</w:t>
+      </w:r>
+      <w:r>
+        <w:rPr>
+          <w:rFonts w:ascii="Arial" w:hAnsi="Arial" w:cs="Arial"/>
+          <w:sz w:val="24"/>
+          <w:szCs w:val="24"/>
+        </w:rPr>
+        <w:t xml:space="preserve"> the mean</w:t>
+      </w:r>
+      <w:r>
+        <w:rPr>
+          <w:rFonts w:ascii="Arial" w:hAnsi="Arial" w:cs="Arial"/>
+          <w:sz w:val="24"/>
+          <w:szCs w:val="24"/>
+        </w:rPr>
+        <w:t xml:space="preserve"> of the series x is 13. </w:t>
+      </w:r>
+      <w:r>
+        <w:rPr>
+          <w:rFonts w:ascii="Arial" w:hAnsi="Arial" w:cs="Arial"/>
+          <w:sz w:val="24"/>
+          <w:szCs w:val="24"/>
+        </w:rPr>
+        <w:t>However,</w:t>
+      </w:r>
+      <w:r>
+        <w:rPr>
+          <w:rFonts w:ascii="Arial" w:hAnsi="Arial" w:cs="Arial"/>
+          <w:sz w:val="24"/>
+          <w:szCs w:val="24"/>
+        </w:rPr>
+        <w:t xml:space="preserve"> </w:t>
+      </w:r>
+      <w:r>
+        <w:rPr>
+          <w:rFonts w:ascii="Arial" w:hAnsi="Arial" w:cs="Arial"/>
+          <w:sz w:val="24"/>
+          <w:szCs w:val="24"/>
+        </w:rPr>
+        <w:t>to</w:t>
+      </w:r>
+      <w:r>
+        <w:rPr>
+          <w:rFonts w:ascii="Arial" w:hAnsi="Arial" w:cs="Arial"/>
+          <w:sz w:val="24"/>
+          <w:szCs w:val="24"/>
+        </w:rPr>
+        <w:t xml:space="preserve"> find the median</w:t>
+      </w:r>
+      <w:r>
+        <w:rPr>
+          <w:rFonts w:ascii="Arial" w:hAnsi="Arial" w:cs="Arial"/>
+          <w:sz w:val="24"/>
+          <w:szCs w:val="24"/>
+        </w:rPr>
+        <w:t xml:space="preserve">, data </w:t>
+      </w:r>
+      <w:r>
+        <w:rPr>
+          <w:rFonts w:ascii="Arial" w:hAnsi="Arial" w:cs="Arial"/>
+          <w:sz w:val="24"/>
+          <w:szCs w:val="24"/>
+        </w:rPr>
+        <w:t>must</w:t>
+      </w:r>
+      <w:r>
+        <w:rPr>
+          <w:rFonts w:ascii="Arial" w:hAnsi="Arial" w:cs="Arial"/>
+          <w:sz w:val="24"/>
+          <w:szCs w:val="24"/>
+        </w:rPr>
+        <w:t xml:space="preserve"> be sorted.</w:t>
+      </w:r>
+    </w:p>
+    <w:p>
+      <w:pPr>
+        <w:jc w:val="both"/>
+        <w:rPr>
+          <w:rFonts w:ascii="Arial" w:hAnsi="Arial" w:cs="Arial"/>
+          <w:sz w:val="24"/>
+          <w:szCs w:val="24"/>
+        </w:rPr>
+      </w:pPr>
+    </w:p>
+    <w:p>
+      <w:pPr>
+        <w:jc w:val="both"/>
+        <w:rPr>
+          <w:rFonts w:ascii="Arial" w:hAnsi="Arial" w:cs="Arial"/>
+          <w:sz w:val="24"/>
+          <w:szCs w:val="24"/>
+        </w:rPr>
+      </w:pPr>
+      <w:r>
+        <w:rPr>
+          <w:rFonts w:ascii="Arial" w:hAnsi="Arial" w:cs="Arial"/>
+          <w:sz w:val="24"/>
+          <w:szCs w:val="24"/>
+        </w:rPr>
+        <w:t>So, the series will be changed as follows</w:t>
+      </w:r>
+    </w:p>
+    <w:p>
+      <w:pPr>
+        <w:jc w:val="center"/>
+        <w:rPr>
+          <w:rFonts w:ascii="Arial" w:hAnsi="Arial" w:cs="Arial"/>
+          <w:sz w:val="24"/>
+          <w:szCs w:val="24"/>
+        </w:rPr>
+      </w:pPr>
+      <w:r>
+        <w:rPr>
+          <w:rFonts w:ascii="Arial" w:hAnsi="Arial" w:cs="Arial"/>
+          <w:sz w:val="24"/>
+          <w:szCs w:val="24"/>
+        </w:rPr>
+        <w:t xml:space="preserve">X = { 6, 6, 10, 18, 25 } </w:t>
+      </w:r>
+    </w:p>
+    <w:p>
+      <w:pPr>
+        <w:jc w:val="both"/>
+        <w:rPr>
+          <w:rFonts w:ascii="Arial" w:hAnsi="Arial" w:cs="Arial"/>
+          <w:sz w:val="24"/>
+          <w:szCs w:val="24"/>
+        </w:rPr>
+      </w:pPr>
+      <w:r>
+        <w:rPr>
+          <w:rFonts w:ascii="Arial" w:hAnsi="Arial" w:cs="Arial"/>
+          <w:sz w:val="24"/>
+          <w:szCs w:val="24"/>
+        </w:rPr>
+        <w:t xml:space="preserve">If the value of n is </w:t>
+      </w:r>
+      <w:r>
+        <w:rPr>
+          <w:rFonts w:ascii="Arial" w:hAnsi="Arial" w:cs="Arial"/>
+          <w:sz w:val="24"/>
+          <w:szCs w:val="24"/>
+        </w:rPr>
+        <w:t>odd,</w:t>
+      </w:r>
+      <w:r>
+        <w:rPr>
+          <w:rFonts w:ascii="Arial" w:hAnsi="Arial" w:cs="Arial"/>
+          <w:sz w:val="24"/>
+          <w:szCs w:val="24"/>
+        </w:rPr>
+        <w:t xml:space="preserve"> we can take the element in n-</w:t>
+      </w:r>
+      <w:r>
+        <w:rPr>
+          <w:rFonts w:ascii="Arial" w:hAnsi="Arial" w:cs="Arial"/>
+          <w:sz w:val="24"/>
+          <w:szCs w:val="24"/>
+        </w:rPr>
+        <w:t>1/</w:t>
+      </w:r>
+      <w:proofErr w:type="gramStart"/>
+      <w:r>
+        <w:rPr>
+          <w:rFonts w:ascii="Arial" w:hAnsi="Arial" w:cs="Arial"/>
+          <w:sz w:val="24"/>
+          <w:szCs w:val="24"/>
+        </w:rPr>
+        <w:t>2</w:t>
+      </w:r>
+      <w:r>
+        <w:rPr>
+          <w:rFonts w:ascii="Arial" w:hAnsi="Arial" w:cs="Arial"/>
+          <w:sz w:val="24"/>
+          <w:szCs w:val="24"/>
+          <w:vertAlign w:val="superscript"/>
+        </w:rPr>
+        <w:t>th</w:t>
+      </w:r>
+      <w:proofErr w:type="gramEnd"/>
+      <w:r>
+        <w:rPr>
+          <w:rFonts w:ascii="Arial" w:hAnsi="Arial" w:cs="Arial"/>
+          <w:sz w:val="24"/>
+          <w:szCs w:val="24"/>
+        </w:rPr>
+        <w:t xml:space="preserve"> position. </w:t>
+      </w:r>
+      <w:r>
+        <w:rPr>
+          <w:rFonts w:ascii="Arial" w:hAnsi="Arial" w:cs="Arial"/>
+          <w:sz w:val="24"/>
+          <w:szCs w:val="24"/>
+        </w:rPr>
+        <w:t>If the n value is even then you take n/2 and n/2+1 element and take there mean.</w:t>
+      </w:r>
+      <w:r>
+        <w:rPr>
+          <w:rFonts w:ascii="Arial" w:hAnsi="Arial" w:cs="Arial"/>
+          <w:sz w:val="24"/>
+          <w:szCs w:val="24"/>
+        </w:rPr>
+        <w:t xml:space="preserve"> Please note that n represents number of elements in a series.</w:t>
+      </w:r>
+      <w:r>
+        <w:rPr>
+          <w:rFonts w:ascii="Arial" w:hAnsi="Arial" w:cs="Arial"/>
+          <w:sz w:val="24"/>
+          <w:szCs w:val="24"/>
+        </w:rPr>
+        <w:t xml:space="preserve"> In the above example, mean is 13 and mode is </w:t>
+      </w:r>
+      <w:r>
+        <w:rPr>
+          <w:rFonts w:ascii="Arial" w:hAnsi="Arial" w:cs="Arial"/>
+          <w:sz w:val="24"/>
+          <w:szCs w:val="24"/>
+        </w:rPr>
+        <w:t>10.</w:t>
+      </w:r>
+    </w:p>
+    <w:p>
+      <w:pPr>
+        <w:jc w:val="both"/>
+        <w:rPr>
+          <w:rFonts w:ascii="Arial" w:hAnsi="Arial" w:cs="Arial"/>
+          <w:sz w:val="24"/>
+          <w:szCs w:val="24"/>
+        </w:rPr>
+      </w:pPr>
+    </w:p>
+    <w:p>
+      <w:pPr>
+        <w:jc w:val="both"/>
+        <w:rPr>
+          <w:rFonts w:ascii="Arial" w:hAnsi="Arial" w:cs="Arial"/>
+          <w:sz w:val="24"/>
+          <w:szCs w:val="24"/>
+        </w:rPr>
+      </w:pPr>
+      <w:r>
+        <w:rPr>
+          <w:rFonts w:ascii="Arial" w:hAnsi="Arial" w:cs="Arial"/>
+          <w:noProof/>
+          <w:sz w:val="24"/>
+          <w:szCs w:val="24"/>
+        </w:rPr>
+        <w:drawing>
+          <wp:inline distT="0" distB="0" distL="0" distR="0" wp14:anchorId="42AFB101" wp14:editId="19376165">
+            <wp:extent cx="2551755" cy="1931824"/>
+            <wp:effectExtent l="0" t="0" r="1270" b="0"/>
+            <wp:docPr id="6" name="Picture 6"/>
+            <wp:cNvGraphicFramePr>
+              <a:graphicFrameLocks xmlns:a="http://schemas.openxmlformats.org/drawingml/2006/main" noChangeAspect="1"/>
+            </wp:cNvGraphicFramePr>
+            <a:graphic xmlns:a="http://schemas.openxmlformats.org/drawingml/2006/main">
+              <a:graphicData uri="http://schemas.openxmlformats.org/drawingml/2006/picture">
+                <pic:pic xmlns:pic="http://schemas.openxmlformats.org/drawingml/2006/picture">
+                  <pic:nvPicPr>
+                    <pic:cNvPr id="0" name="Picture 1"/>
+                    <pic:cNvPicPr>
+                      <a:picLocks noChangeAspect="1" noChangeArrowheads="1"/>
+                    </pic:cNvPicPr>
+                  </pic:nvPicPr>
+                  <pic:blipFill>
+                    <a:blip r:embed="rId8">
+                      <a:extLst>
+                        <a:ext uri="{28A0092B-C50C-407E-A947-70E740481C1C}">
+                          <a14:useLocalDpi xmlns:a14="http://schemas.microsoft.com/office/drawing/2010/main" val="0"/>
+                        </a:ext>
+                      </a:extLst>
+                    </a:blip>
+                    <a:srcRect/>
+                    <a:stretch>
+                      <a:fillRect/>
+                    </a:stretch>
+                  </pic:blipFill>
+                  <pic:spPr bwMode="auto">
+                    <a:xfrm>
+                      <a:off x="0" y="0"/>
+                      <a:ext cx="2554665" cy="1934027"/>
+                    </a:xfrm>
+                    <a:prstGeom prst="rect">
+                      <a:avLst/>
+                    </a:prstGeom>
+                    <a:noFill/>
+                    <a:ln>
+                      <a:noFill/>
+                    </a:ln>
+                  </pic:spPr>
+                </pic:pic>
+              </a:graphicData>
+            </a:graphic>
+          </wp:inline>
+        </w:drawing>
+      </w:r>
+      <w:r>
+        <w:rPr>
+          <w:rFonts w:ascii="Arial" w:hAnsi="Arial" w:cs="Arial"/>
+          <w:noProof/>
+          <w:sz w:val="24"/>
+          <w:szCs w:val="24"/>
+        </w:rPr>
+        <w:drawing>
+          <wp:inline distT="0" distB="0" distL="0" distR="0" wp14:anchorId="1B374923" wp14:editId="08528B16">
+            <wp:extent cx="2838450" cy="1940691"/>
+            <wp:effectExtent l="0" t="0" r="0" b="2540"/>
+            <wp:docPr id="7" name="Picture 7"/>
+            <wp:cNvGraphicFramePr>
+              <a:graphicFrameLocks xmlns:a="http://schemas.openxmlformats.org/drawingml/2006/main" noChangeAspect="1"/>
+            </wp:cNvGraphicFramePr>
+            <a:graphic xmlns:a="http://schemas.openxmlformats.org/drawingml/2006/main">
+              <a:graphicData uri="http://schemas.openxmlformats.org/drawingml/2006/picture">
+                <pic:pic xmlns:pic="http://schemas.openxmlformats.org/drawingml/2006/picture">
+                  <pic:nvPicPr>
+                    <pic:cNvPr id="0" name="Picture 2"/>
+                    <pic:cNvPicPr>
+                      <a:picLocks noChangeAspect="1" noChangeArrowheads="1"/>
+                    </pic:cNvPicPr>
+                  </pic:nvPicPr>
+                  <pic:blipFill>
+                    <a:blip r:embed="rId9">
+                      <a:extLst>
+                        <a:ext uri="{28A0092B-C50C-407E-A947-70E740481C1C}">
+                          <a14:useLocalDpi xmlns:a14="http://schemas.microsoft.com/office/drawing/2010/main" val="0"/>
+                        </a:ext>
+                      </a:extLst>
+                    </a:blip>
+                    <a:srcRect/>
+                    <a:stretch>
+                      <a:fillRect/>
+                    </a:stretch>
+                  </pic:blipFill>
+                  <pic:spPr bwMode="auto">
+                    <a:xfrm>
+                      <a:off x="0" y="0"/>
+                      <a:ext cx="2858780" cy="1954591"/>
+                    </a:xfrm>
+                    <a:prstGeom prst="rect">
+                      <a:avLst/>
+                    </a:prstGeom>
+                    <a:noFill/>
+                    <a:ln>
+                      <a:noFill/>
+                    </a:ln>
+                  </pic:spPr>
+                </pic:pic>
+              </a:graphicData>
+            </a:graphic>
+          </wp:inline>
+        </w:drawing>
+      </w:r>
+    </w:p>
+    <w:p>
+      <w:pPr>
+        <w:jc w:val="both"/>
+        <w:rPr>
+          <w:rFonts w:ascii="Arial" w:hAnsi="Arial" w:cs="Arial"/>
+          <w:sz w:val="24"/>
+          <w:szCs w:val="24"/>
+        </w:rPr>
+      </w:pPr>
+      <w:r>
+        <w:rPr>
+          <w:rFonts w:ascii="Arial" w:hAnsi="Arial" w:cs="Arial"/>
+          <w:sz w:val="24"/>
+          <w:szCs w:val="24"/>
+        </w:rPr>
+        <w:t>fig</w:t>
+      </w:r>
+      <w:r>
+        <w:rPr>
+          <w:rFonts w:ascii="Arial" w:hAnsi="Arial" w:cs="Arial"/>
+          <w:sz w:val="24"/>
+          <w:szCs w:val="24"/>
+        </w:rPr>
+        <w:t xml:space="preserve"> 1</w:t>
+      </w:r>
+      <w:r>
+        <w:rPr>
+          <w:rFonts w:ascii="Arial" w:hAnsi="Arial" w:cs="Arial"/>
+          <w:sz w:val="24"/>
+          <w:szCs w:val="24"/>
+        </w:rPr>
+        <w:tab/>
+      </w:r>
+      <w:r>
+        <w:rPr>
+          <w:rFonts w:ascii="Arial" w:hAnsi="Arial" w:cs="Arial"/>
+          <w:sz w:val="24"/>
+          <w:szCs w:val="24"/>
+        </w:rPr>
+        <w:tab/>
+      </w:r>
+      <w:r>
+        <w:rPr>
+          <w:rFonts w:ascii="Arial" w:hAnsi="Arial" w:cs="Arial"/>
+          <w:sz w:val="24"/>
+          <w:szCs w:val="24"/>
+        </w:rPr>
+        <w:t>Symmetric</w:t>
+      </w:r>
+      <w:r>
+        <w:rPr>
+          <w:rFonts w:ascii="Arial" w:hAnsi="Arial" w:cs="Arial"/>
+          <w:sz w:val="24"/>
+          <w:szCs w:val="24"/>
+        </w:rPr>
+        <w:tab/>
+      </w:r>
+      <w:r>
+        <w:rPr>
+          <w:rFonts w:ascii="Arial" w:hAnsi="Arial" w:cs="Arial"/>
+          <w:sz w:val="24"/>
+          <w:szCs w:val="24"/>
+        </w:rPr>
+        <w:tab/>
+      </w:r>
+      <w:r>
+        <w:rPr>
+          <w:rFonts w:ascii="Arial" w:hAnsi="Arial" w:cs="Arial"/>
+          <w:sz w:val="24"/>
+          <w:szCs w:val="24"/>
+        </w:rPr>
+        <w:tab/>
+      </w:r>
+      <w:r>
+        <w:rPr>
+          <w:rFonts w:ascii="Arial" w:hAnsi="Arial" w:cs="Arial"/>
+          <w:sz w:val="24"/>
+          <w:szCs w:val="24"/>
+        </w:rPr>
+        <w:t xml:space="preserve">fig </w:t>
+      </w:r>
+      <w:r>
+        <w:rPr>
+          <w:rFonts w:ascii="Arial" w:hAnsi="Arial" w:cs="Arial"/>
+          <w:sz w:val="24"/>
+          <w:szCs w:val="24"/>
+        </w:rPr>
+        <w:t>2</w:t>
+      </w:r>
+      <w:r>
+        <w:rPr>
+          <w:rFonts w:ascii="Arial" w:hAnsi="Arial" w:cs="Arial"/>
+          <w:sz w:val="24"/>
+          <w:szCs w:val="24"/>
+        </w:rPr>
+        <w:tab/>
+      </w:r>
+      <w:r>
+        <w:rPr>
+          <w:rFonts w:ascii="Arial" w:hAnsi="Arial" w:cs="Arial"/>
+          <w:sz w:val="24"/>
+          <w:szCs w:val="24"/>
+        </w:rPr>
+        <w:tab/>
+        <w:t>Asymmetric</w:t>
+      </w:r>
+      <w:r>
+        <w:rPr>
+          <w:rFonts w:ascii="Arial" w:hAnsi="Arial" w:cs="Arial"/>
+          <w:sz w:val="24"/>
+          <w:szCs w:val="24"/>
+        </w:rPr>
+        <w:t>(skewed)</w:t>
+      </w:r>
+    </w:p>
+    <w:p>
+      <w:pPr>
+        <w:jc w:val="both"/>
+        <w:rPr>
+          <w:rFonts w:ascii="Arial" w:hAnsi="Arial" w:cs="Arial"/>
+          <w:sz w:val="24"/>
+          <w:szCs w:val="24"/>
+        </w:rPr>
+      </w:pPr>
+      <w:r>
+        <w:rPr>
+          <w:rFonts w:ascii="Arial" w:hAnsi="Arial" w:cs="Arial"/>
+          <w:sz w:val="24"/>
+          <w:szCs w:val="24"/>
+        </w:rPr>
+        <w:t>If you look at</w:t>
+      </w:r>
+      <w:r>
+        <w:rPr>
+          <w:rFonts w:ascii="Arial" w:hAnsi="Arial" w:cs="Arial"/>
+          <w:sz w:val="24"/>
+          <w:szCs w:val="24"/>
+        </w:rPr>
+        <w:t xml:space="preserve"> fig1</w:t>
+      </w:r>
+      <w:r>
+        <w:rPr>
+          <w:rFonts w:ascii="Arial" w:hAnsi="Arial" w:cs="Arial"/>
+          <w:sz w:val="24"/>
+          <w:szCs w:val="24"/>
+        </w:rPr>
+        <w:t xml:space="preserve"> it is symmetrically distributed.</w:t>
+      </w:r>
+      <w:r>
+        <w:rPr>
+          <w:rFonts w:ascii="Arial" w:hAnsi="Arial" w:cs="Arial"/>
+          <w:sz w:val="24"/>
+          <w:szCs w:val="24"/>
+        </w:rPr>
+        <w:t xml:space="preserve"> The idea of imputation is to replace missing values with the average of the variable. In this kind of distribution, taking mean will be meaningful for example in the previously shown series x, 13 is the mean. Meanwhile mode calculated gave 10 as the value. </w:t>
+      </w:r>
+      <w:r>
+        <w:rPr>
+          <w:rFonts w:ascii="Arial" w:hAnsi="Arial" w:cs="Arial"/>
+          <w:sz w:val="24"/>
+          <w:szCs w:val="24"/>
+        </w:rPr>
+        <w:t xml:space="preserve">The series we took is skewed to the left because as we can see the values having occurrence less or equal to ten is occurred 3 times and other two numbers occurred </w:t>
+      </w:r>
+      <w:r>
+        <w:rPr>
+          <w:rFonts w:ascii="Arial" w:hAnsi="Arial" w:cs="Arial"/>
+          <w:sz w:val="24"/>
+          <w:szCs w:val="24"/>
+        </w:rPr>
+        <w:t>two</w:t>
+      </w:r>
+      <w:r>
+        <w:rPr>
+          <w:rFonts w:ascii="Arial" w:hAnsi="Arial" w:cs="Arial"/>
+          <w:sz w:val="24"/>
+          <w:szCs w:val="24"/>
+        </w:rPr>
+        <w:t xml:space="preserve"> time</w:t>
+      </w:r>
+      <w:r>
+        <w:rPr>
+          <w:rFonts w:ascii="Arial" w:hAnsi="Arial" w:cs="Arial"/>
+          <w:sz w:val="24"/>
+          <w:szCs w:val="24"/>
+        </w:rPr>
+        <w:t>s(18 and 25)</w:t>
+      </w:r>
+      <w:r>
+        <w:rPr>
+          <w:rFonts w:ascii="Arial" w:hAnsi="Arial" w:cs="Arial"/>
+          <w:sz w:val="24"/>
+          <w:szCs w:val="24"/>
+        </w:rPr>
+        <w:t xml:space="preserve">. </w:t>
+      </w:r>
+      <w:r>
+        <w:rPr>
+          <w:rFonts w:ascii="Arial" w:hAnsi="Arial" w:cs="Arial"/>
+          <w:sz w:val="24"/>
+          <w:szCs w:val="24"/>
+        </w:rPr>
+        <w:t>So,</w:t>
+      </w:r>
+      <w:r>
+        <w:rPr>
+          <w:rFonts w:ascii="Arial" w:hAnsi="Arial" w:cs="Arial"/>
+          <w:sz w:val="24"/>
+          <w:szCs w:val="24"/>
+        </w:rPr>
+        <w:t xml:space="preserve"> this is an asymmetric data and requires media to work with. </w:t>
+      </w:r>
+      <w:r>
+        <w:rPr>
+          <w:rFonts w:ascii="Arial" w:hAnsi="Arial" w:cs="Arial"/>
+          <w:sz w:val="24"/>
+          <w:szCs w:val="24"/>
+        </w:rPr>
+        <w:t>histogram</w:t>
+      </w:r>
+      <w:r>
+        <w:rPr>
+          <w:rFonts w:ascii="Arial" w:hAnsi="Arial" w:cs="Arial"/>
+          <w:sz w:val="24"/>
+          <w:szCs w:val="24"/>
+        </w:rPr>
+        <w:t xml:space="preserve"> represents</w:t>
+      </w:r>
+      <w:r>
+        <w:rPr>
+          <w:rFonts w:ascii="Arial" w:hAnsi="Arial" w:cs="Arial"/>
+          <w:sz w:val="24"/>
+          <w:szCs w:val="24"/>
+        </w:rPr>
+        <w:t xml:space="preserve"> the weight of a value as heig</w:t>
+      </w:r>
+      <w:r>
+        <w:rPr>
+          <w:rFonts w:ascii="Arial" w:hAnsi="Arial" w:cs="Arial"/>
+          <w:sz w:val="24"/>
+          <w:szCs w:val="24"/>
+        </w:rPr>
+        <w:t xml:space="preserve">ht of each bar. </w:t>
+      </w:r>
+      <w:r>
+        <w:rPr>
+          <w:rFonts w:ascii="Arial" w:hAnsi="Arial" w:cs="Arial"/>
+          <w:sz w:val="24"/>
+          <w:szCs w:val="24"/>
+        </w:rPr>
+        <w:t>So,</w:t>
+      </w:r>
+      <w:r>
+        <w:rPr>
+          <w:rFonts w:ascii="Arial" w:hAnsi="Arial" w:cs="Arial"/>
+          <w:sz w:val="24"/>
+          <w:szCs w:val="24"/>
+        </w:rPr>
+        <w:t xml:space="preserve"> when you choose mean in asymmetric data the weight of data is not evenly distributed and it creates a bias in the </w:t>
+      </w:r>
+      <w:r>
+        <w:rPr>
+          <w:rFonts w:ascii="Arial" w:hAnsi="Arial" w:cs="Arial"/>
+          <w:sz w:val="24"/>
+          <w:szCs w:val="24"/>
+        </w:rPr>
+        <w:t>data</w:t>
+      </w:r>
+      <w:r>
+        <w:rPr>
+          <w:rFonts w:ascii="Arial" w:hAnsi="Arial" w:cs="Arial"/>
+          <w:sz w:val="24"/>
+          <w:szCs w:val="24"/>
+        </w:rPr>
+        <w:t xml:space="preserve"> </w:t>
+      </w:r>
+      <w:r>
+        <w:rPr>
+          <w:rFonts w:ascii="Arial" w:hAnsi="Arial" w:cs="Arial"/>
+          <w:sz w:val="24"/>
+          <w:szCs w:val="24"/>
+        </w:rPr>
+        <w:t>and make in unbalanced</w:t>
+      </w:r>
+      <w:r>
+        <w:rPr>
+          <w:rFonts w:ascii="Arial" w:hAnsi="Arial" w:cs="Arial"/>
+          <w:sz w:val="24"/>
+          <w:szCs w:val="24"/>
+        </w:rPr>
+        <w:t xml:space="preserve">. So, if you choose mean in the series x which skewed to the right, it will use 13 as value for replacement instead of taking the </w:t>
+      </w:r>
+      <w:r>
+        <w:rPr>
+          <w:rFonts w:ascii="Arial" w:hAnsi="Arial" w:cs="Arial"/>
+          <w:sz w:val="24"/>
+          <w:szCs w:val="24"/>
+        </w:rPr>
+        <w:t>median</w:t>
+      </w:r>
+      <w:r>
+        <w:rPr>
+          <w:rFonts w:ascii="Arial" w:hAnsi="Arial" w:cs="Arial"/>
+          <w:sz w:val="24"/>
+          <w:szCs w:val="24"/>
+        </w:rPr>
+        <w:t xml:space="preserve"> which is </w:t>
+      </w:r>
+      <w:r>
+        <w:rPr>
+          <w:rFonts w:ascii="Arial" w:hAnsi="Arial" w:cs="Arial"/>
+          <w:sz w:val="24"/>
+          <w:szCs w:val="24"/>
+        </w:rPr>
+        <w:t>10.</w:t>
+      </w:r>
+    </w:p>
+    <w:p>
+      <w:pPr>
+        <w:jc w:val="both"/>
+        <w:rPr>
+          <w:rFonts w:ascii="Arial" w:hAnsi="Arial" w:cs="Arial"/>
+          <w:sz w:val="24"/>
+          <w:szCs w:val="24"/>
+        </w:rPr>
+      </w:pPr>
+    </w:p>
+    <w:p>
+      <w:pPr>
+        <w:jc w:val="both"/>
+        <w:rPr>
+          <w:rFonts w:ascii="Arial" w:hAnsi="Arial" w:cs="Arial"/>
+          <w:sz w:val="24"/>
+          <w:szCs w:val="24"/>
+        </w:rPr>
+      </w:pPr>
+      <w:r>
+        <w:rPr>
+          <w:rFonts w:ascii="Arial" w:hAnsi="Arial" w:cs="Arial"/>
+          <w:sz w:val="24"/>
+          <w:szCs w:val="24"/>
+        </w:rPr>
+        <w:lastRenderedPageBreak/>
+        <w:t xml:space="preserve">Similarly, </w:t>
+      </w:r>
+      <w:r>
+        <w:rPr>
+          <w:rFonts w:ascii="Arial" w:hAnsi="Arial" w:cs="Arial"/>
+          <w:sz w:val="24"/>
+          <w:szCs w:val="24"/>
+        </w:rPr>
+        <w:t>When it comes to Categorical variable like, show size, age group, color or result using mode will be more appropriate.</w:t>
+      </w:r>
+      <w:r>
+        <w:rPr>
+          <w:rFonts w:ascii="Arial" w:hAnsi="Arial" w:cs="Arial"/>
+          <w:sz w:val="24"/>
+          <w:szCs w:val="24"/>
+        </w:rPr>
+        <w:t xml:space="preserve"> Because using mode we are checking the number of </w:t>
+      </w:r>
+      <w:r>
+        <w:rPr>
+          <w:rFonts w:ascii="Arial" w:hAnsi="Arial" w:cs="Arial"/>
+          <w:sz w:val="24"/>
+          <w:szCs w:val="24"/>
+        </w:rPr>
+        <w:t>occurrences</w:t>
+      </w:r>
+      <w:r>
+        <w:rPr>
+          <w:rFonts w:ascii="Arial" w:hAnsi="Arial" w:cs="Arial"/>
+          <w:sz w:val="24"/>
+          <w:szCs w:val="24"/>
+        </w:rPr>
+        <w:t xml:space="preserve"> of the value</w:t>
+      </w:r>
+      <w:r>
+        <w:rPr>
+          <w:rFonts w:ascii="Arial" w:hAnsi="Arial" w:cs="Arial"/>
+          <w:sz w:val="24"/>
+          <w:szCs w:val="24"/>
+        </w:rPr>
+        <w:t xml:space="preserve"> in the dataset</w:t>
+      </w:r>
+      <w:r>
+        <w:rPr>
+          <w:rFonts w:ascii="Arial" w:hAnsi="Arial" w:cs="Arial"/>
+          <w:sz w:val="24"/>
+          <w:szCs w:val="24"/>
+        </w:rPr>
+        <w:t>.</w:t>
+      </w:r>
+      <w:r>
+        <w:rPr>
+          <w:rFonts w:ascii="Arial" w:hAnsi="Arial" w:cs="Arial"/>
+          <w:sz w:val="24"/>
+          <w:szCs w:val="24"/>
+        </w:rPr>
+        <w:t xml:space="preserve"> </w:t>
+      </w:r>
+      <w:r>
+        <w:rPr>
+          <w:rFonts w:ascii="Arial" w:hAnsi="Arial" w:cs="Arial"/>
+          <w:sz w:val="24"/>
+          <w:szCs w:val="24"/>
+        </w:rPr>
+        <w:t>So,</w:t>
+      </w:r>
+      <w:r>
+        <w:rPr>
+          <w:rFonts w:ascii="Arial" w:hAnsi="Arial" w:cs="Arial"/>
+          <w:sz w:val="24"/>
+          <w:szCs w:val="24"/>
+        </w:rPr>
+        <w:t xml:space="preserve"> using mode will make more </w:t>
+      </w:r>
+      <w:r>
+        <w:rPr>
+          <w:rFonts w:ascii="Arial" w:hAnsi="Arial" w:cs="Arial"/>
+          <w:sz w:val="24"/>
+          <w:szCs w:val="24"/>
+        </w:rPr>
+        <w:t>sense</w:t>
+      </w:r>
+      <w:r>
+        <w:rPr>
+          <w:rFonts w:ascii="Arial" w:hAnsi="Arial" w:cs="Arial"/>
+          <w:sz w:val="24"/>
+          <w:szCs w:val="24"/>
+        </w:rPr>
+        <w:t xml:space="preserve"> on categorical data.</w:t>
+      </w:r>
+      <w:r>
+        <w:rPr>
+          <w:rFonts w:ascii="Arial" w:hAnsi="Arial" w:cs="Arial"/>
+          <w:sz w:val="24"/>
+          <w:szCs w:val="24"/>
+        </w:rPr>
+        <w:t xml:space="preserve"> </w:t>
       </w:r>
     </w:p>
     <w:sectPr>
@@ -3369,6 +4853,16 @@
       </w:tblBorders>
     </w:tblPr>
   </w:style>
+  <w:style w:type="character" w:styleId="PlaceholderText">
+    <w:name w:val="Placeholder Text"/>
+    <w:basedOn w:val="DefaultParagraphFont"/>
+    <w:uiPriority w:val="99"/>
+    <w:semiHidden/>
+    <w:rsid w:val="00FB2ECF"/>
+    <w:rPr>
+      <w:color w:val="808080"/>
+    </w:rPr>
+  </w:style>
 </w:styles>
 </file>
 

</xml_diff>